<commit_message>
update variable to word
</commit_message>
<xml_diff>
--- a/documento_financiado_final.docx
+++ b/documento_financiado_final.docx
@@ -133,8 +133,13 @@
         <w:t xml:space="preserve"> </w:t>
       </w:r>
       <w:r>
-        <w:t>identificada con Registro Único de Contribuyente N.°</w:t>
-      </w:r>
+        <w:t xml:space="preserve">identificada con Registro Único de Contribuyente </w:t>
+      </w:r>
+      <w:proofErr w:type="spellStart"/>
+      <w:r>
+        <w:t>N.°</w:t>
+      </w:r>
+      <w:proofErr w:type="spellEnd"/>
       <w:r>
         <w:t xml:space="preserve"> </w:t>
       </w:r>
@@ -142,8 +147,13 @@
         <w:t>20608373692</w:t>
       </w:r>
       <w:r>
-        <w:t xml:space="preserve"> e inscrita en la partida electrónica N.°</w:t>
-      </w:r>
+        <w:t xml:space="preserve"> e inscrita en la partida electrónica </w:t>
+      </w:r>
+      <w:proofErr w:type="spellStart"/>
+      <w:r>
+        <w:t>N.°</w:t>
+      </w:r>
+      <w:proofErr w:type="spellEnd"/>
       <w:r>
         <w:t xml:space="preserve"> </w:t>
       </w:r>
@@ -2192,7 +2202,7 @@
           <w:rFonts w:eastAsia="Verdana"/>
           <w:color w:val="000000" w:themeColor="text1"/>
         </w:rPr>
-        <w:t xml:space="preserve">La entrega de la posesión de el/los lote(s) se realizará en el mes de diciembre de 202x.</w:t>
+        <w:t xml:space="preserve">La entrega de la posesión de el/los lote(s) se realizara en el mes de diciembre de 2025.</w:t>
       </w:r>
     </w:p>
     <w:p>
@@ -2773,14 +2783,21 @@
           <w:rFonts w:eastAsia="Verdana"/>
           <w:color w:val="000000" w:themeColor="text1"/>
         </w:rPr>
-        <w:t>diciembre</w:t>
+        <w:t xml:space="preserve">diciembre</w:t>
       </w:r>
       <w:r>
         <w:rPr>
           <w:rFonts w:eastAsia="Verdana"/>
           <w:color w:val="000000" w:themeColor="text1"/>
         </w:rPr>
-        <w:t xml:space="preserve"> de 202x</w:t>
+        <w:t xml:space="preserve"> de</w:t>
+      </w:r>
+      <w:r>
+        <w:rPr>
+          <w:rFonts w:eastAsia="Verdana"/>
+          <w:color w:val="000000" w:themeColor="text1"/>
+        </w:rPr>
+        <w:t xml:space="preserve"> 2025</w:t>
       </w:r>
       <w:r>
         <w:rPr>
@@ -4028,7 +4045,39 @@
           <w:rFonts w:eastAsia="Verdana" w:cstheme="minorHAnsi"/>
           <w:color w:val="000000"/>
         </w:rPr>
-        <w:t>(ii) arbitrios municipales, entre otros tributos que afecten a el/los lote(s)</w:t>
+        <w:t>(</w:t>
+      </w:r>
+      <w:proofErr w:type="spellStart"/>
+      <w:r>
+        <w:rPr>
+          <w:rFonts w:eastAsia="Verdana" w:cstheme="minorHAnsi"/>
+          <w:color w:val="000000"/>
+        </w:rPr>
+        <w:t>ii</w:t>
+      </w:r>
+      <w:proofErr w:type="spellEnd"/>
+      <w:r>
+        <w:rPr>
+          <w:rFonts w:eastAsia="Verdana" w:cstheme="minorHAnsi"/>
+          <w:color w:val="000000"/>
+        </w:rPr>
+        <w:t xml:space="preserve">) arbitrios municipales, entre otros tributos que afecten a </w:t>
+      </w:r>
+      <w:proofErr w:type="spellStart"/>
+      <w:r>
+        <w:rPr>
+          <w:rFonts w:eastAsia="Verdana" w:cstheme="minorHAnsi"/>
+          <w:color w:val="000000"/>
+        </w:rPr>
+        <w:t>el</w:t>
+      </w:r>
+      <w:proofErr w:type="spellEnd"/>
+      <w:r>
+        <w:rPr>
+          <w:rFonts w:eastAsia="Verdana" w:cstheme="minorHAnsi"/>
+          <w:color w:val="000000"/>
+        </w:rPr>
+        <w:t>/los lote(s)</w:t>
       </w:r>
       <w:r>
         <w:rPr>
@@ -5067,7 +5116,23 @@
           <w:rFonts w:eastAsia="Verdana" w:cstheme="minorHAnsi"/>
           <w:color w:val="000000"/>
         </w:rPr>
-        <w:t>Las Partes declaran y reconocen que las cláusulas contenidas en el presente documento han sido revisadas detenidamente, sustituyendo cualquier otro acuerdo entre las Partes con relación a el/los lote(s) y/o proyecto sobre el Condominio.</w:t>
+        <w:t xml:space="preserve">Las Partes declaran y reconocen que las cláusulas contenidas en el presente documento han sido revisadas detenidamente, sustituyendo cualquier otro acuerdo entre las Partes con relación a </w:t>
+      </w:r>
+      <w:proofErr w:type="spellStart"/>
+      <w:r>
+        <w:rPr>
+          <w:rFonts w:eastAsia="Verdana" w:cstheme="minorHAnsi"/>
+          <w:color w:val="000000"/>
+        </w:rPr>
+        <w:t>el</w:t>
+      </w:r>
+      <w:proofErr w:type="spellEnd"/>
+      <w:r>
+        <w:rPr>
+          <w:rFonts w:eastAsia="Verdana" w:cstheme="minorHAnsi"/>
+          <w:color w:val="000000"/>
+        </w:rPr>
+        <w:t>/los lote(s) y/o proyecto sobre el Condominio.</w:t>
       </w:r>
     </w:p>
     <w:p>
@@ -5332,7 +5397,23 @@
           <w:rFonts w:ascii="Calibri" w:eastAsia="Calibri" w:hAnsi="Calibri" w:cs="Calibri"/>
           <w:color w:val="000000" w:themeColor="text1"/>
         </w:rPr>
-        <w:t>Las Partes declaran que la Vendedora es quien tiene la potestad de determinar (i) el alcance y/o el concepto que se desarrollará en el Condominio; y, (ii) la modalidad de Habilitación Urbana a ser solicitada ante la Municipalidad, la misma que tiene por la finalidad lograr la independización registral definitiva de los lotes. Siendo así, la Vendedora, determinará cuál es aquella modalidad que se ajusta de mejor manera al desarrollo del proyecto y a la concreción de los fines que se persigue, entre los que se encuentran la mencionada independización y en ese sentido, se hará cargo de la tramitación. Al respecto, el Comprador declara expresamente encontrarse de acuerdo y no podrá cuestionar lo indicado, salvo que sea mediante un proceso judicial o arbitral según corresponda</w:t>
+        <w:t>Las Partes declaran que la Vendedora es quien tiene la potestad de determinar (i) el alcance y/o el concepto que se desarrollará en el Condominio; y, (</w:t>
+      </w:r>
+      <w:proofErr w:type="spellStart"/>
+      <w:r>
+        <w:rPr>
+          <w:rFonts w:ascii="Calibri" w:eastAsia="Calibri" w:hAnsi="Calibri" w:cs="Calibri"/>
+          <w:color w:val="000000" w:themeColor="text1"/>
+        </w:rPr>
+        <w:t>ii</w:t>
+      </w:r>
+      <w:proofErr w:type="spellEnd"/>
+      <w:r>
+        <w:rPr>
+          <w:rFonts w:ascii="Calibri" w:eastAsia="Calibri" w:hAnsi="Calibri" w:cs="Calibri"/>
+          <w:color w:val="000000" w:themeColor="text1"/>
+        </w:rPr>
+        <w:t>) la modalidad de Habilitación Urbana a ser solicitada ante la Municipalidad, la misma que tiene por la finalidad lograr la independización registral definitiva de los lotes. Siendo así, la Vendedora, determinará cuál es aquella modalidad que se ajusta de mejor manera al desarrollo del proyecto y a la concreción de los fines que se persigue, entre los que se encuentran la mencionada independización y en ese sentido, se hará cargo de la tramitación. Al respecto, el Comprador declara expresamente encontrarse de acuerdo y no podrá cuestionar lo indicado, salvo que sea mediante un proceso judicial o arbitral según corresponda</w:t>
       </w:r>
       <w:r>
         <w:rPr>
@@ -6337,7 +6418,23 @@
           <w:rFonts w:cstheme="minorHAnsi"/>
           <w:spacing w:val="-3"/>
         </w:rPr>
-        <w:t xml:space="preserve">Las Partes acuerdan expresamente que la Vendedora podrá compensar, hasta donde  alcance (i) el importe de las penalidades generadas, según lo señalado en los numerales anteriores, y/o (ii) cualquier otro gasto y/o concepto generado, respecto del importe que </w:t>
+        <w:t>Las Partes acuerdan expresamente que la Vendedora podrá compensar, hasta donde  alcance (i) el importe de las penalidades generadas, según lo señalado en los numerales anteriores, y/o (</w:t>
+      </w:r>
+      <w:proofErr w:type="spellStart"/>
+      <w:r>
+        <w:rPr>
+          <w:rFonts w:cstheme="minorHAnsi"/>
+          <w:spacing w:val="-3"/>
+        </w:rPr>
+        <w:t>ii</w:t>
+      </w:r>
+      <w:proofErr w:type="spellEnd"/>
+      <w:r>
+        <w:rPr>
+          <w:rFonts w:cstheme="minorHAnsi"/>
+          <w:spacing w:val="-3"/>
+        </w:rPr>
+        <w:t xml:space="preserve">) cualquier otro gasto y/o concepto generado, respecto del importe que </w:t>
       </w:r>
       <w:r>
         <w:rPr>
@@ -8044,7 +8141,43 @@
           <w:color w:val="000000"/>
           <w:lang w:val="es-ES" w:eastAsia="es-PE"/>
         </w:rPr>
-        <w:t>Las Partes acuerdan que (a) la información que se hayan proporcionado ente ellas y/o sus asesores para la celebración del Contrato y (b) los términos y la documentación del presente Contrato, tienen carácter de confidencial. En dicho sentido, dicha información no podrá ser comunicada a terceros, sin el consentimiento previo y por escrito de las Partes salvo que: (i) se trate de sus directores, gerentes, funcionarios, asesores legales externos y consejeros, u otros involucrados directamente en la transacción; (ii) posibles cesionarios del Contrato, y, en tal caso, informándoles a tales asesores o potenciales participantes del carácter confidencial de dicha información, o (ii) fuera requerido a revelar dicha información por una autoridad gubernamental y/o notaría pública para el ejercicio de sus derechos y/o la formalización y/o inscripción del presente Contrato.</w:t>
+        <w:t>Las Partes acuerdan que (a) la información que se hayan proporcionado ente ellas y/o sus asesores para la celebración del Contrato y (b) los términos y la documentación del presente Contrato, tienen carácter de confidencial. En dicho sentido, dicha información no podrá ser comunicada a terceros, sin el consentimiento previo y por escrito de las Partes salvo que: (i) se trate de sus directores, gerentes, funcionarios, asesores legales externos y consejeros, u otros involucrados directamente en la transacción; (</w:t>
+      </w:r>
+      <w:proofErr w:type="spellStart"/>
+      <w:r>
+        <w:rPr>
+          <w:rFonts w:eastAsia="Times New Roman" w:cstheme="minorHAnsi"/>
+          <w:color w:val="000000"/>
+          <w:lang w:val="es-ES" w:eastAsia="es-PE"/>
+        </w:rPr>
+        <w:t>ii</w:t>
+      </w:r>
+      <w:proofErr w:type="spellEnd"/>
+      <w:r>
+        <w:rPr>
+          <w:rFonts w:eastAsia="Times New Roman" w:cstheme="minorHAnsi"/>
+          <w:color w:val="000000"/>
+          <w:lang w:val="es-ES" w:eastAsia="es-PE"/>
+        </w:rPr>
+        <w:t>) posibles cesionarios del Contrato, y, en tal caso, informándoles a tales asesores o potenciales participantes del carácter confidencial de dicha información, o (</w:t>
+      </w:r>
+      <w:proofErr w:type="spellStart"/>
+      <w:r>
+        <w:rPr>
+          <w:rFonts w:eastAsia="Times New Roman" w:cstheme="minorHAnsi"/>
+          <w:color w:val="000000"/>
+          <w:lang w:val="es-ES" w:eastAsia="es-PE"/>
+        </w:rPr>
+        <w:t>ii</w:t>
+      </w:r>
+      <w:proofErr w:type="spellEnd"/>
+      <w:r>
+        <w:rPr>
+          <w:rFonts w:eastAsia="Times New Roman" w:cstheme="minorHAnsi"/>
+          <w:color w:val="000000"/>
+          <w:lang w:val="es-ES" w:eastAsia="es-PE"/>
+        </w:rPr>
+        <w:t>) fuera requerido a revelar dicha información por una autoridad gubernamental y/o notaría pública para el ejercicio de sus derechos y/o la formalización y/o inscripción del presente Contrato.</w:t>
       </w:r>
     </w:p>
     <w:p>
@@ -9019,7 +9152,23 @@
                 <w:rFonts w:asciiTheme="minorHAnsi" w:hAnsiTheme="minorHAnsi" w:cstheme="minorHAnsi"/>
                 <w:bCs/>
               </w:rPr>
-              <w:t xml:space="preserve">DNI N.° </w:t>
+              <w:t xml:space="preserve">DNI </w:t>
+            </w:r>
+            <w:proofErr w:type="spellStart"/>
+            <w:r>
+              <w:rPr>
+                <w:rFonts w:asciiTheme="minorHAnsi" w:hAnsiTheme="minorHAnsi" w:cstheme="minorHAnsi"/>
+                <w:bCs/>
+              </w:rPr>
+              <w:t>N.°</w:t>
+            </w:r>
+            <w:proofErr w:type="spellEnd"/>
+            <w:r>
+              <w:rPr>
+                <w:rFonts w:asciiTheme="minorHAnsi" w:hAnsiTheme="minorHAnsi" w:cstheme="minorHAnsi"/>
+                <w:bCs/>
+              </w:rPr>
+              <w:t xml:space="preserve"> </w:t>
             </w:r>
             <w:r>
               <w:rPr>
@@ -10034,14 +10183,34 @@
                       <w:lang w:val="es-PE"/>
                     </w:rPr>
                   </w:pPr>
+                  <w:proofErr w:type="spellStart"/>
                   <w:r>
                     <w:rPr>
                       <w:rFonts w:eastAsia="Verdana" w:cstheme="minorHAnsi"/>
                       <w:color w:val="000000"/>
                       <w:spacing w:val="-2"/>
                     </w:rPr>
-                    <w:t>Teléfono Celular</w:t>
+                    <w:t>Teléfono</w:t>
                   </w:r>
+                  <w:proofErr w:type="spellEnd"/>
+                  <w:r>
+                    <w:rPr>
+                      <w:rFonts w:eastAsia="Verdana" w:cstheme="minorHAnsi"/>
+                      <w:color w:val="000000"/>
+                      <w:spacing w:val="-2"/>
+                    </w:rPr>
+                    <w:t xml:space="preserve"> </w:t>
+                  </w:r>
+                  <w:proofErr w:type="spellStart"/>
+                  <w:r>
+                    <w:rPr>
+                      <w:rFonts w:eastAsia="Verdana" w:cstheme="minorHAnsi"/>
+                      <w:color w:val="000000"/>
+                      <w:spacing w:val="-2"/>
+                    </w:rPr>
+                    <w:t>Celular</w:t>
+                  </w:r>
+                  <w:proofErr w:type="spellEnd"/>
                 </w:p>
               </w:tc>
               <w:tc>
@@ -10663,6 +10832,7 @@
                     </w:rPr>
                     <w:t>Tel</w:t>
                   </w:r>
+                  <w:proofErr w:type="spellStart"/>
                   <w:r>
                     <w:rPr>
                       <w:rFonts w:asciiTheme="minorHAnsi" w:eastAsia="Verdana" w:hAnsiTheme="minorHAnsi" w:cstheme="minorHAnsi"/>
@@ -10670,7 +10840,17 @@
                       <w:spacing w:val="-2"/>
                       <w:lang w:val="es-PE"/>
                     </w:rPr>
-                    <w:t>éfono Celular</w:t>
+                    <w:t>éfono</w:t>
+                  </w:r>
+                  <w:proofErr w:type="spellEnd"/>
+                  <w:r>
+                    <w:rPr>
+                      <w:rFonts w:asciiTheme="minorHAnsi" w:eastAsia="Verdana" w:hAnsiTheme="minorHAnsi" w:cstheme="minorHAnsi"/>
+                      <w:color w:val="000000"/>
+                      <w:spacing w:val="-2"/>
+                      <w:lang w:val="es-PE"/>
+                    </w:rPr>
+                    <w:t xml:space="preserve"> Celular</w:t>
                   </w:r>
                 </w:p>
               </w:tc>
@@ -10946,7 +11126,7 @@
                             <w:spacing w:val="-2"/>
                             <w:lang w:val="es-PE"/>
                           </w:rPr>
-                          <w:t xml:space="preserve">Lote 5</w:t>
+                          <w:t xml:space="preserve">A01</w:t>
                         </w:r>
                       </w:p>
                     </w:tc>
@@ -11608,7 +11788,23 @@
                       <w:rFonts w:asciiTheme="minorHAnsi" w:hAnsiTheme="minorHAnsi" w:cstheme="minorHAnsi"/>
                       <w:bCs/>
                     </w:rPr>
-                    <w:t xml:space="preserve">DNI N.° </w:t>
+                    <w:t xml:space="preserve">DNI </w:t>
+                  </w:r>
+                  <w:proofErr w:type="spellStart"/>
+                  <w:r>
+                    <w:rPr>
+                      <w:rFonts w:asciiTheme="minorHAnsi" w:hAnsiTheme="minorHAnsi" w:cstheme="minorHAnsi"/>
+                      <w:bCs/>
+                    </w:rPr>
+                    <w:t>N.°</w:t>
+                  </w:r>
+                  <w:proofErr w:type="spellEnd"/>
+                  <w:r>
+                    <w:rPr>
+                      <w:rFonts w:asciiTheme="minorHAnsi" w:hAnsiTheme="minorHAnsi" w:cstheme="minorHAnsi"/>
+                      <w:bCs/>
+                    </w:rPr>
+                    <w:t xml:space="preserve"> </w:t>
                   </w:r>
                   <w:r>
                     <w:rPr>
@@ -11862,45 +12058,7 @@
         </w:rPr>
       </w:pPr>
       <w:r>
-        <w:rPr>
-          <w:rFonts w:eastAsia="Verdana" w:cstheme="minorHAnsi"/>
-          <w:bCs/>
-          <w:color w:val="000000"/>
-          <w:u w:val="single"/>
-        </w:rPr>
-        <w:t>Precio de venta:</w:t>
-      </w:r>
-      <w:r>
-        <w:rPr>
-          <w:rFonts w:eastAsia="Verdana" w:cstheme="minorHAnsi"/>
-          <w:color w:val="000000"/>
-          <w:spacing w:val="-2"/>
-        </w:rPr>
-        <w:t xml:space="preserve"> US$ </w:t>
-      </w:r>
-      <w:r>
-        <w:rPr>
-          <w:rFonts w:eastAsia="Verdana" w:cstheme="minorHAnsi"/>
-          <w:color w:val="000000"/>
-          <w:spacing w:val="-2"/>
-        </w:rPr>
-        <w:t>[</w:t>
-      </w:r>
-      <w:r>
-        <w:rPr>
-          <w:rFonts w:eastAsia="Verdana" w:cstheme="minorHAnsi"/>
-          <w:color w:val="000000"/>
-          <w:spacing w:val="-2"/>
-        </w:rPr>
-        <w:t>……….</w:t>
-      </w:r>
-      <w:r>
-        <w:rPr>
-          <w:rFonts w:eastAsia="Verdana" w:cstheme="minorHAnsi"/>
-          <w:color w:val="000000"/>
-          <w:spacing w:val="-2"/>
-        </w:rPr>
-        <w:t>…]</w:t>
+        <w:t>Precio de venta: US$ [ 50000 ]</w:t>
       </w:r>
     </w:p>
     <w:p>
@@ -11933,29 +12091,7 @@
         </w:rPr>
       </w:pPr>
       <w:r>
-        <w:rPr>
-          <w:rFonts w:eastAsia="Verdana" w:cstheme="minorHAnsi"/>
-          <w:color w:val="000000"/>
-          <w:spacing w:val="-2"/>
-          <w:u w:val="single"/>
-        </w:rPr>
-        <w:t>Armada (cuota) inicial</w:t>
-      </w:r>
-      <w:r>
-        <w:rPr>
-          <w:rFonts w:eastAsia="Verdana" w:cstheme="minorHAnsi"/>
-          <w:color w:val="000000"/>
-          <w:spacing w:val="-2"/>
-        </w:rPr>
-        <w:t xml:space="preserve">: US$ </w:t>
-      </w:r>
-      <w:r>
-        <w:rPr>
-          <w:rFonts w:eastAsia="Verdana" w:cstheme="minorHAnsi"/>
-          <w:color w:val="000000"/>
-          <w:spacing w:val="-2"/>
-        </w:rPr>
-        <w:t>[……….…]</w:t>
+        <w:t>Armada (cuota) inicial: US$ [ 10000 ]</w:t>
       </w:r>
     </w:p>
     <w:p>
@@ -11988,29 +12124,7 @@
         </w:rPr>
       </w:pPr>
       <w:r>
-        <w:rPr>
-          <w:rFonts w:eastAsia="Verdana" w:cstheme="minorHAnsi"/>
-          <w:color w:val="000000"/>
-          <w:spacing w:val="-2"/>
-          <w:u w:val="single"/>
-        </w:rPr>
-        <w:t>Saldo del precio de venta / Importe financiado</w:t>
-      </w:r>
-      <w:r>
-        <w:rPr>
-          <w:rFonts w:eastAsia="Verdana" w:cstheme="minorHAnsi"/>
-          <w:color w:val="000000"/>
-          <w:spacing w:val="-2"/>
-        </w:rPr>
-        <w:t xml:space="preserve">: US$ </w:t>
-      </w:r>
-      <w:r>
-        <w:rPr>
-          <w:rFonts w:eastAsia="Verdana" w:cstheme="minorHAnsi"/>
-          <w:color w:val="000000"/>
-          <w:spacing w:val="-2"/>
-        </w:rPr>
-        <w:t>[……….…]</w:t>
+        <w:t>Saldo del precio de venta / Importe financiado: US$ [ 40000 ]</w:t>
       </w:r>
     </w:p>
     <w:p>
@@ -12044,30 +12158,7 @@
         </w:rPr>
       </w:pPr>
       <w:r>
-        <w:rPr>
-          <w:rFonts w:eastAsia="Verdana"/>
-          <w:color w:val="000000"/>
-          <w:u w:val="single"/>
-          <w:lang w:val="pt-BR"/>
-        </w:rPr>
-        <w:t>Monto de intereses, gasto administrativo e ITF</w:t>
-      </w:r>
-      <w:r>
-        <w:rPr>
-          <w:rFonts w:eastAsia="Verdana"/>
-          <w:color w:val="000000"/>
-          <w:lang w:val="pt-BR"/>
-        </w:rPr>
-        <w:t xml:space="preserve">: US$ </w:t>
-      </w:r>
-      <w:r>
-        <w:rPr>
-          <w:rFonts w:eastAsia="Verdana"/>
-          <w:color w:val="000000"/>
-          <w:spacing w:val="-2"/>
-          <w:lang w:val="pt-BR"/>
-        </w:rPr>
-        <w:t>[……….…]</w:t>
+        <w:t>Monto de intereses, gasto administrativo e ITF: US$ [ 21610.114438654837 ]</w:t>
       </w:r>
     </w:p>
     <w:p>
@@ -12101,29 +12192,7 @@
         </w:rPr>
       </w:pPr>
       <w:r>
-        <w:rPr>
-          <w:rFonts w:eastAsia="Verdana" w:cstheme="minorHAnsi"/>
-          <w:bCs/>
-          <w:color w:val="000000"/>
-          <w:u w:val="single"/>
-        </w:rPr>
-        <w:t>Precio de Venta (al crédito)</w:t>
-      </w:r>
-      <w:r>
-        <w:rPr>
-          <w:rFonts w:eastAsia="Verdana" w:cstheme="minorHAnsi"/>
-          <w:bCs/>
-          <w:color w:val="000000"/>
-        </w:rPr>
-        <w:t xml:space="preserve">: US$ </w:t>
-      </w:r>
-      <w:r>
-        <w:rPr>
-          <w:rFonts w:eastAsia="Verdana" w:cstheme="minorHAnsi"/>
-          <w:color w:val="000000"/>
-          <w:spacing w:val="-2"/>
-        </w:rPr>
-        <w:t>[……….…]</w:t>
+        <w:t>Precio de Venta (al crédito): US$ [ 61613.194958654814 ]</w:t>
       </w:r>
     </w:p>
     <w:p>
@@ -12235,37 +12304,7 @@
         </w:rPr>
       </w:pPr>
       <w:r>
-        <w:rPr>
-          <w:rFonts w:eastAsia="Verdana" w:cstheme="minorHAnsi"/>
-          <w:bCs/>
-          <w:color w:val="000000"/>
-          <w:u w:val="single"/>
-        </w:rPr>
-        <w:t>Tasa de Costo Efectivo Anual (TCEA)</w:t>
-      </w:r>
-      <w:r>
-        <w:rPr>
-          <w:rFonts w:eastAsia="Verdana" w:cstheme="minorHAnsi"/>
-          <w:bCs/>
-          <w:color w:val="000000"/>
-        </w:rPr>
-        <w:t xml:space="preserve">: </w:t>
-      </w:r>
-      <w:r>
-        <w:rPr>
-          <w:rFonts w:eastAsia="Verdana" w:cstheme="minorHAnsi"/>
-          <w:color w:val="000000"/>
-          <w:spacing w:val="-2"/>
-        </w:rPr>
-        <w:t>[……….]</w:t>
-      </w:r>
-      <w:r>
-        <w:rPr>
-          <w:rFonts w:eastAsia="Verdana" w:cstheme="minorHAnsi"/>
-          <w:color w:val="000000"/>
-          <w:spacing w:val="-2"/>
-        </w:rPr>
-        <w:t>%</w:t>
+        <w:t>Tasa de Costo Efectivo Anual (TCEA): [ 20.17% ]%</w:t>
       </w:r>
     </w:p>
     <w:p>
@@ -12298,29 +12337,7 @@
         </w:rPr>
       </w:pPr>
       <w:r>
-        <w:rPr>
-          <w:rFonts w:eastAsia="Verdana" w:cstheme="minorHAnsi"/>
-          <w:bCs/>
-          <w:color w:val="000000"/>
-          <w:u w:val="single"/>
-        </w:rPr>
-        <w:t>Número de armadas (cuotas)</w:t>
-      </w:r>
-      <w:r>
-        <w:rPr>
-          <w:rFonts w:eastAsia="Verdana" w:cstheme="minorHAnsi"/>
-          <w:bCs/>
-          <w:color w:val="000000"/>
-        </w:rPr>
-        <w:t xml:space="preserve">: </w:t>
-      </w:r>
-      <w:r>
-        <w:rPr>
-          <w:rFonts w:eastAsia="Verdana" w:cstheme="minorHAnsi"/>
-          <w:color w:val="000000"/>
-          <w:spacing w:val="-2"/>
-        </w:rPr>
-        <w:t>[……….…]</w:t>
+        <w:t>Número de armadas (cuotas): [ 60 ]</w:t>
       </w:r>
     </w:p>
     <w:p>
@@ -12353,29 +12370,7 @@
         </w:rPr>
       </w:pPr>
       <w:r>
-        <w:rPr>
-          <w:rFonts w:eastAsia="Verdana" w:cstheme="minorHAnsi"/>
-          <w:bCs/>
-          <w:color w:val="000000"/>
-          <w:u w:val="single"/>
-        </w:rPr>
-        <w:t>Importe de la cuota mensual</w:t>
-      </w:r>
-      <w:r>
-        <w:rPr>
-          <w:rFonts w:eastAsia="Verdana" w:cstheme="minorHAnsi"/>
-          <w:bCs/>
-          <w:color w:val="000000"/>
-        </w:rPr>
-        <w:t xml:space="preserve">: US$ </w:t>
-      </w:r>
-      <w:r>
-        <w:rPr>
-          <w:rFonts w:eastAsia="Verdana" w:cstheme="minorHAnsi"/>
-          <w:color w:val="000000"/>
-          <w:spacing w:val="-2"/>
-        </w:rPr>
-        <w:t>[……….…]</w:t>
+        <w:t>Importe de la cuota mensual: US$ [ 1026.89 ]</w:t>
       </w:r>
     </w:p>
     <w:p>
@@ -19110,7 +19105,27 @@
           <w:spacing w:val="-2"/>
           <w:u w:val="single"/>
         </w:rPr>
-        <w:t xml:space="preserve">Anexo N.° </w:t>
+        <w:t xml:space="preserve">Anexo </w:t>
+      </w:r>
+      <w:proofErr w:type="spellStart"/>
+      <w:r>
+        <w:rPr>
+          <w:rFonts w:eastAsia="Verdana"/>
+          <w:color w:val="000000"/>
+          <w:spacing w:val="-2"/>
+          <w:u w:val="single"/>
+        </w:rPr>
+        <w:t>N.°</w:t>
+      </w:r>
+      <w:proofErr w:type="spellEnd"/>
+      <w:r>
+        <w:rPr>
+          <w:rFonts w:eastAsia="Verdana"/>
+          <w:color w:val="000000"/>
+          <w:spacing w:val="-2"/>
+          <w:u w:val="single"/>
+        </w:rPr>
+        <w:t xml:space="preserve"> </w:t>
       </w:r>
       <w:r>
         <w:rPr>
@@ -19909,7 +19924,25 @@
           <w:spacing w:val="-3"/>
           <w:u w:val="single"/>
         </w:rPr>
-        <w:t xml:space="preserve">Anexo N.° </w:t>
+        <w:t xml:space="preserve">Anexo </w:t>
+      </w:r>
+      <w:proofErr w:type="spellStart"/>
+      <w:r>
+        <w:rPr>
+          <w:rFonts w:eastAsia="PMingLiU" w:cstheme="minorHAnsi"/>
+          <w:spacing w:val="-3"/>
+          <w:u w:val="single"/>
+        </w:rPr>
+        <w:t>N.°</w:t>
+      </w:r>
+      <w:proofErr w:type="spellEnd"/>
+      <w:r>
+        <w:rPr>
+          <w:rFonts w:eastAsia="PMingLiU" w:cstheme="minorHAnsi"/>
+          <w:spacing w:val="-3"/>
+          <w:u w:val="single"/>
+        </w:rPr>
+        <w:t xml:space="preserve"> </w:t>
       </w:r>
       <w:r>
         <w:rPr>
@@ -20207,7 +20240,23 @@
           <w:rFonts w:eastAsia="PMingLiU" w:cstheme="minorHAnsi"/>
           <w:spacing w:val="-3"/>
         </w:rPr>
-        <w:t>Las partes acuerdan expresamente que, la Vendedora podrá compensar, hasta donde el alcance, (i) el importe de las penalidades generadas, según lo señalado en los numerales anteriores, y/o (ii) cualquier otro gasto y/o concepto generado; respecto del importe que corresponda devolver a favor d</w:t>
+        <w:t>Las partes acuerdan expresamente que, la Vendedora podrá compensar, hasta donde el alcance, (i) el importe de las penalidades generadas, según lo señalado en los numerales anteriores, y/o (</w:t>
+      </w:r>
+      <w:proofErr w:type="spellStart"/>
+      <w:r>
+        <w:rPr>
+          <w:rFonts w:eastAsia="PMingLiU" w:cstheme="minorHAnsi"/>
+          <w:spacing w:val="-3"/>
+        </w:rPr>
+        <w:t>ii</w:t>
+      </w:r>
+      <w:proofErr w:type="spellEnd"/>
+      <w:r>
+        <w:rPr>
+          <w:rFonts w:eastAsia="PMingLiU" w:cstheme="minorHAnsi"/>
+          <w:spacing w:val="-3"/>
+        </w:rPr>
+        <w:t>) cualquier otro gasto y/o concepto generado; respecto del importe que corresponda devolver a favor d</w:t>
       </w:r>
       <w:r>
         <w:rPr>
@@ -20735,7 +20784,29 @@
           <w:color w:val="000000"/>
           <w:spacing w:val="-1"/>
         </w:rPr>
-        <w:t>DNI N° ----</w:t>
+        <w:t xml:space="preserve">DNI </w:t>
+      </w:r>
+      <w:proofErr w:type="spellStart"/>
+      <w:r>
+        <w:rPr>
+          <w:rFonts w:eastAsia="Verdana" w:cstheme="minorHAnsi"/>
+          <w:b/>
+          <w:bCs/>
+          <w:color w:val="000000"/>
+          <w:spacing w:val="-1"/>
+        </w:rPr>
+        <w:t>N°</w:t>
+      </w:r>
+      <w:proofErr w:type="spellEnd"/>
+      <w:r>
+        <w:rPr>
+          <w:rFonts w:eastAsia="Verdana" w:cstheme="minorHAnsi"/>
+          <w:b/>
+          <w:bCs/>
+          <w:color w:val="000000"/>
+          <w:spacing w:val="-1"/>
+        </w:rPr>
+        <w:t xml:space="preserve"> ----</w:t>
       </w:r>
       <w:r>
         <w:rPr>
@@ -25772,19 +25843,19 @@
 </file>
 
 <file path=customXml/item1.xml><?xml version="1.0" encoding="utf-8"?>
-<?mso-contentType ?>
-<FormTemplates xmlns="http://schemas.microsoft.com/sharepoint/v3/contenttype/forms">
-  <Display>DocumentLibraryForm</Display>
-  <Edit>DocumentLibraryForm</Edit>
-  <New>DocumentLibraryForm</New>
-</FormTemplates>
+<p:properties xmlns:p="http://schemas.microsoft.com/office/2006/metadata/properties" xmlns:xsi="http://www.w3.org/2001/XMLSchema-instance" xmlns:pc="http://schemas.microsoft.com/office/infopath/2007/PartnerControls">
+  <documentManagement>
+    <lcf76f155ced4ddcb4097134ff3c332f xmlns="4bfb5cbd-aa0c-44e7-99c7-05872efbf2cf">
+      <Terms xmlns="http://schemas.microsoft.com/office/infopath/2007/PartnerControls"/>
+    </lcf76f155ced4ddcb4097134ff3c332f>
+    <TaxCatchAll xmlns="4eb492e4-3f00-4c6e-8355-7c85c8a05ae1" xsi:nil="true"/>
+    <_ip_UnifiedCompliancePolicyUIAction xmlns="http://schemas.microsoft.com/sharepoint/v3" xsi:nil="true"/>
+    <_ip_UnifiedCompliancePolicyProperties xmlns="http://schemas.microsoft.com/sharepoint/v3" xsi:nil="true"/>
+  </documentManagement>
+</p:properties>
 </file>
 
 <file path=customXml/item2.xml><?xml version="1.0" encoding="utf-8"?>
-<b:Sources xmlns:b="http://schemas.openxmlformats.org/officeDocument/2006/bibliography" xmlns="http://schemas.openxmlformats.org/officeDocument/2006/bibliography" SelectedStyle="\APASixthEditionOfficeOnline.xsl" StyleName="APA" Version="6"/>
-</file>
-
-<file path=customXml/item3.xml><?xml version="1.0" encoding="utf-8"?>
 <ct:contentTypeSchema xmlns:ct="http://schemas.microsoft.com/office/2006/metadata/contentType" xmlns:ma="http://schemas.microsoft.com/office/2006/metadata/properties/metaAttributes" ct:_="" ma:_="" ma:contentTypeName="Documento" ma:contentTypeID="0x010100C238FC94FF236D4FA6ECCBE4FCBBE84A" ma:contentTypeVersion="20" ma:contentTypeDescription="Crear nuevo documento." ma:contentTypeScope="" ma:versionID="b03e4568d13fecac7a0c75a9e4cee56b">
   <xsd:schema xmlns:xsd="http://www.w3.org/2001/XMLSchema" xmlns:xs="http://www.w3.org/2001/XMLSchema" xmlns:p="http://schemas.microsoft.com/office/2006/metadata/properties" xmlns:ns1="http://schemas.microsoft.com/sharepoint/v3" xmlns:ns2="4bfb5cbd-aa0c-44e7-99c7-05872efbf2cf" xmlns:ns3="4eb492e4-3f00-4c6e-8355-7c85c8a05ae1" targetNamespace="http://schemas.microsoft.com/office/2006/metadata/properties" ma:root="true" ma:fieldsID="6ca1d3040322cbd165539831f1f0d683" ns1:_="" ns2:_="" ns3:_="">
     <xsd:import namespace="http://schemas.microsoft.com/sharepoint/v3"/>
@@ -26056,36 +26127,32 @@
 </ct:contentTypeSchema>
 </file>
 
+<file path=customXml/item3.xml><?xml version="1.0" encoding="utf-8"?>
+<b:Sources xmlns:b="http://schemas.openxmlformats.org/officeDocument/2006/bibliography" xmlns="http://schemas.openxmlformats.org/officeDocument/2006/bibliography" SelectedStyle="\APASixthEditionOfficeOnline.xsl" StyleName="APA" Version="6"/>
+</file>
+
 <file path=customXml/item4.xml><?xml version="1.0" encoding="utf-8"?>
-<p:properties xmlns:p="http://schemas.microsoft.com/office/2006/metadata/properties" xmlns:xsi="http://www.w3.org/2001/XMLSchema-instance" xmlns:pc="http://schemas.microsoft.com/office/infopath/2007/PartnerControls">
-  <documentManagement>
-    <lcf76f155ced4ddcb4097134ff3c332f xmlns="4bfb5cbd-aa0c-44e7-99c7-05872efbf2cf">
-      <Terms xmlns="http://schemas.microsoft.com/office/infopath/2007/PartnerControls"/>
-    </lcf76f155ced4ddcb4097134ff3c332f>
-    <TaxCatchAll xmlns="4eb492e4-3f00-4c6e-8355-7c85c8a05ae1" xsi:nil="true"/>
-    <_ip_UnifiedCompliancePolicyUIAction xmlns="http://schemas.microsoft.com/sharepoint/v3" xsi:nil="true"/>
-    <_ip_UnifiedCompliancePolicyProperties xmlns="http://schemas.microsoft.com/sharepoint/v3" xsi:nil="true"/>
-  </documentManagement>
-</p:properties>
+<?mso-contentType ?>
+<FormTemplates xmlns="http://schemas.microsoft.com/sharepoint/v3/contenttype/forms">
+  <Display>DocumentLibraryForm</Display>
+  <Edit>DocumentLibraryForm</Edit>
+  <New>DocumentLibraryForm</New>
+</FormTemplates>
 </file>
 
 <file path=customXml/itemProps1.xml><?xml version="1.0" encoding="utf-8"?>
-<ds:datastoreItem xmlns:ds="http://schemas.openxmlformats.org/officeDocument/2006/customXml" ds:itemID="{D2FE095D-FD4B-42EC-A3E8-AE9BAE10F02E}">
+<ds:datastoreItem xmlns:ds="http://schemas.openxmlformats.org/officeDocument/2006/customXml" ds:itemID="{745D6C6D-0D3D-445F-8175-25EB0030E006}">
   <ds:schemaRefs>
-    <ds:schemaRef ds:uri="http://schemas.microsoft.com/sharepoint/v3/contenttype/forms"/>
+    <ds:schemaRef ds:uri="http://schemas.microsoft.com/office/2006/metadata/properties"/>
+    <ds:schemaRef ds:uri="http://schemas.microsoft.com/office/infopath/2007/PartnerControls"/>
+    <ds:schemaRef ds:uri="4bfb5cbd-aa0c-44e7-99c7-05872efbf2cf"/>
+    <ds:schemaRef ds:uri="4eb492e4-3f00-4c6e-8355-7c85c8a05ae1"/>
+    <ds:schemaRef ds:uri="http://schemas.microsoft.com/sharepoint/v3"/>
   </ds:schemaRefs>
 </ds:datastoreItem>
 </file>
 
 <file path=customXml/itemProps2.xml><?xml version="1.0" encoding="utf-8"?>
-<ds:datastoreItem xmlns:ds="http://schemas.openxmlformats.org/officeDocument/2006/customXml" ds:itemID="{04BBF1E3-641C-412B-A8F6-E4869D7679FA}">
-  <ds:schemaRefs>
-    <ds:schemaRef ds:uri="http://schemas.openxmlformats.org/officeDocument/2006/bibliography"/>
-  </ds:schemaRefs>
-</ds:datastoreItem>
-</file>
-
-<file path=customXml/itemProps3.xml><?xml version="1.0" encoding="utf-8"?>
 <ds:datastoreItem xmlns:ds="http://schemas.openxmlformats.org/officeDocument/2006/customXml" ds:itemID="{F32C6224-1440-49DB-B7F2-555E1E0C3796}">
   <ds:schemaRefs>
     <ds:schemaRef ds:uri="http://schemas.microsoft.com/office/2006/metadata/contentType"/>
@@ -26105,14 +26172,18 @@
 </ds:datastoreItem>
 </file>
 
+<file path=customXml/itemProps3.xml><?xml version="1.0" encoding="utf-8"?>
+<ds:datastoreItem xmlns:ds="http://schemas.openxmlformats.org/officeDocument/2006/customXml" ds:itemID="{04BBF1E3-641C-412B-A8F6-E4869D7679FA}">
+  <ds:schemaRefs>
+    <ds:schemaRef ds:uri="http://schemas.openxmlformats.org/officeDocument/2006/bibliography"/>
+  </ds:schemaRefs>
+</ds:datastoreItem>
+</file>
+
 <file path=customXml/itemProps4.xml><?xml version="1.0" encoding="utf-8"?>
-<ds:datastoreItem xmlns:ds="http://schemas.openxmlformats.org/officeDocument/2006/customXml" ds:itemID="{745D6C6D-0D3D-445F-8175-25EB0030E006}">
+<ds:datastoreItem xmlns:ds="http://schemas.openxmlformats.org/officeDocument/2006/customXml" ds:itemID="{D2FE095D-FD4B-42EC-A3E8-AE9BAE10F02E}">
   <ds:schemaRefs>
-    <ds:schemaRef ds:uri="http://schemas.microsoft.com/office/2006/metadata/properties"/>
-    <ds:schemaRef ds:uri="http://schemas.microsoft.com/office/infopath/2007/PartnerControls"/>
-    <ds:schemaRef ds:uri="4bfb5cbd-aa0c-44e7-99c7-05872efbf2cf"/>
-    <ds:schemaRef ds:uri="4eb492e4-3f00-4c6e-8355-7c85c8a05ae1"/>
-    <ds:schemaRef ds:uri="http://schemas.microsoft.com/sharepoint/v3"/>
+    <ds:schemaRef ds:uri="http://schemas.microsoft.com/sharepoint/v3/contenttype/forms"/>
   </ds:schemaRefs>
 </ds:datastoreItem>
 </file>
</xml_diff>